<commit_message>
Updated documentation and Projektauftrag
</commit_message>
<xml_diff>
--- a/M120-LB01-Documentation.docx
+++ b/M120-LB01-Documentation.docx
@@ -1,6 +1,6 @@
 
 <file path=word/document.xml><?xml version="1.0" encoding="utf-8"?>
-<w:document xmlns:wpc="http://schemas.microsoft.com/office/word/2010/wordprocessingCanvas" xmlns:cx="http://schemas.microsoft.com/office/drawing/2014/chartex" xmlns:cx1="http://schemas.microsoft.com/office/drawing/2015/9/8/chartex" xmlns:cx2="http://schemas.microsoft.com/office/drawing/2015/10/21/chartex" xmlns:cx3="http://schemas.microsoft.com/office/drawing/2016/5/9/chartex" xmlns:cx4="http://schemas.microsoft.com/office/drawing/2016/5/10/chartex" xmlns:cx5="http://schemas.microsoft.com/office/drawing/2016/5/11/chartex" xmlns:cx6="http://schemas.microsoft.com/office/drawing/2016/5/12/chartex" xmlns:cx7="http://schemas.microsoft.com/office/drawing/2016/5/13/chartex" xmlns:cx8="http://schemas.microsoft.com/office/drawing/2016/5/14/chartex" xmlns:mc="http://schemas.openxmlformats.org/markup-compatibility/2006" xmlns:aink="http://schemas.microsoft.com/office/drawing/2016/ink" xmlns:am3d="http://schemas.microsoft.com/office/drawing/2017/model3d" xmlns:o="urn:schemas-microsoft-com:office:office" xmlns:r="http://schemas.openxmlformats.org/officeDocument/2006/relationships" xmlns:m="http://schemas.openxmlformats.org/officeDocument/2006/math" xmlns:v="urn:schemas-microsoft-com:vml" xmlns:wp14="http://schemas.microsoft.com/office/word/2010/wordprocessingDrawing" xmlns:wp="http://schemas.openxmlformats.org/drawingml/2006/wordprocessingDrawing" xmlns:w10="urn:schemas-microsoft-com:office:word" xmlns:w="http://schemas.openxmlformats.org/wordprocessingml/2006/main" xmlns:w14="http://schemas.microsoft.com/office/word/2010/wordml" xmlns:w15="http://schemas.microsoft.com/office/word/2012/wordml" xmlns:w16cex="http://schemas.microsoft.com/office/word/2018/wordml/cex" xmlns:w16cid="http://schemas.microsoft.com/office/word/2016/wordml/cid" xmlns:w16="http://schemas.microsoft.com/office/word/2018/wordml" xmlns:w16se="http://schemas.microsoft.com/office/word/2015/wordml/symex" xmlns:wpg="http://schemas.microsoft.com/office/word/2010/wordprocessingGroup" xmlns:wpi="http://schemas.microsoft.com/office/word/2010/wordprocessingInk" xmlns:wne="http://schemas.microsoft.com/office/word/2006/wordml" xmlns:wps="http://schemas.microsoft.com/office/word/2010/wordprocessingShape" mc:Ignorable="w14 w15 w16se w16cid w16 w16cex wp14">
+<w:document xmlns:wpc="http://schemas.microsoft.com/office/word/2010/wordprocessingCanvas" xmlns:cx="http://schemas.microsoft.com/office/drawing/2014/chartex" xmlns:cx1="http://schemas.microsoft.com/office/drawing/2015/9/8/chartex" xmlns:cx2="http://schemas.microsoft.com/office/drawing/2015/10/21/chartex" xmlns:cx3="http://schemas.microsoft.com/office/drawing/2016/5/9/chartex" xmlns:cx4="http://schemas.microsoft.com/office/drawing/2016/5/10/chartex" xmlns:cx5="http://schemas.microsoft.com/office/drawing/2016/5/11/chartex" xmlns:cx6="http://schemas.microsoft.com/office/drawing/2016/5/12/chartex" xmlns:cx7="http://schemas.microsoft.com/office/drawing/2016/5/13/chartex" xmlns:cx8="http://schemas.microsoft.com/office/drawing/2016/5/14/chartex" xmlns:mc="http://schemas.openxmlformats.org/markup-compatibility/2006" xmlns:aink="http://schemas.microsoft.com/office/drawing/2016/ink" xmlns:am3d="http://schemas.microsoft.com/office/drawing/2017/model3d" xmlns:o="urn:schemas-microsoft-com:office:office" xmlns:r="http://schemas.openxmlformats.org/officeDocument/2006/relationships" xmlns:m="http://schemas.openxmlformats.org/officeDocument/2006/math" xmlns:v="urn:schemas-microsoft-com:vml" xmlns:wp14="http://schemas.microsoft.com/office/word/2010/wordprocessingDrawing" xmlns:wp="http://schemas.openxmlformats.org/drawingml/2006/wordprocessingDrawing" xmlns:w10="urn:schemas-microsoft-com:office:word" xmlns:w="http://schemas.openxmlformats.org/wordprocessingml/2006/main" xmlns:w14="http://schemas.microsoft.com/office/word/2010/wordml" xmlns:w15="http://schemas.microsoft.com/office/word/2012/wordml" xmlns:w16cex="http://schemas.microsoft.com/office/word/2018/wordml/cex" xmlns:w16cid="http://schemas.microsoft.com/office/word/2016/wordml/cid" xmlns:w16="http://schemas.microsoft.com/office/word/2018/wordml" xmlns:w16sdtdh="http://schemas.microsoft.com/office/word/2020/wordml/sdtdatahash" xmlns:w16se="http://schemas.microsoft.com/office/word/2015/wordml/symex" xmlns:wpg="http://schemas.microsoft.com/office/word/2010/wordprocessingGroup" xmlns:wpi="http://schemas.microsoft.com/office/word/2010/wordprocessingInk" xmlns:wne="http://schemas.microsoft.com/office/word/2006/wordml" xmlns:wps="http://schemas.microsoft.com/office/word/2010/wordprocessingShape" mc:Ignorable="w14 w15 w16se w16cid w16 w16cex w16sdtdh wp14">
   <w:body>
     <w:p>
       <w:pPr>
@@ -213,7 +213,7 @@
           </mc:Choice>
           <mc:Fallback>
             <w:pict>
-              <v:line w14:anchorId="1EB5740B" id="Gerade Verbindung 3" o:spid="_x0000_s1026" style="position:absolute;z-index:251659264;visibility:visible;mso-wrap-style:square;mso-wrap-distance-left:9pt;mso-wrap-distance-top:0;mso-wrap-distance-right:9pt;mso-wrap-distance-bottom:0;mso-position-horizontal:absolute;mso-position-horizontal-relative:text;mso-position-vertical:absolute;mso-position-vertical-relative:text" from="-14.8pt,18.35pt" to="466.15pt,18.35pt" o:gfxdata="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" strokecolor="black [3213]" strokeweight="1.5pt">
+              <v:line w14:anchorId="1EB5740B" id="Gerade Verbindung 3" o:spid="_x0000_s1026" style="position:absolute;z-index:251659264;visibility:visible;mso-wrap-style:square;mso-wrap-distance-left:9pt;mso-wrap-distance-top:0;mso-wrap-distance-right:9pt;mso-wrap-distance-bottom:0;mso-position-horizontal:absolute;mso-position-horizontal-relative:text;mso-position-vertical:absolute;mso-position-vertical-relative:text" from="-14.8pt,18.35pt" to="466.15pt,18.35pt" o:gfxdata="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" strokecolor="black [3213]" strokeweight="1.5pt">
                 <v:stroke joinstyle="miter"/>
               </v:line>
             </w:pict>
@@ -290,9 +290,8 @@
           <w:szCs w:val="32"/>
           <w:lang w:val="en-US"/>
         </w:rPr>
-        <w:t xml:space="preserve">Stefan </w:t>
-      </w:r>
-      <w:proofErr w:type="spellStart"/>
+        <w:t>Stefan Hehlen</w:t>
+      </w:r>
       <w:r>
         <w:rPr>
           <w:rFonts w:ascii="Baloo" w:hAnsi="Baloo" w:cs="Baloo"/>
@@ -300,17 +299,27 @@
           <w:szCs w:val="32"/>
           <w:lang w:val="en-US"/>
         </w:rPr>
-        <w:t>Hehlen</w:t>
-      </w:r>
-      <w:proofErr w:type="spellEnd"/>
-      <w:r>
+        <w:t xml:space="preserve"> &amp; Ronja Koch</w:t>
+      </w:r>
+    </w:p>
+    <w:p>
+      <w:pPr>
+        <w:jc w:val="right"/>
         <w:rPr>
           <w:rFonts w:ascii="Baloo" w:hAnsi="Baloo" w:cs="Baloo"/>
           <w:sz w:val="32"/>
           <w:szCs w:val="32"/>
           <w:lang w:val="en-US"/>
         </w:rPr>
-        <w:t xml:space="preserve"> &amp; Ronja Koch</w:t>
+      </w:pPr>
+      <w:r>
+        <w:rPr>
+          <w:rFonts w:ascii="Baloo" w:hAnsi="Baloo" w:cs="Baloo"/>
+          <w:sz w:val="32"/>
+          <w:szCs w:val="32"/>
+          <w:lang w:val="en-US"/>
+        </w:rPr>
+        <w:t>AP19a</w:t>
       </w:r>
     </w:p>
     <w:p>
@@ -323,15 +332,17 @@
           <w:lang w:val="en-US"/>
         </w:rPr>
       </w:pPr>
-      <w:r>
+    </w:p>
+    <w:p>
+      <w:pPr>
+        <w:jc w:val="right"/>
         <w:rPr>
           <w:rFonts w:ascii="Baloo" w:hAnsi="Baloo" w:cs="Baloo"/>
           <w:sz w:val="32"/>
           <w:szCs w:val="32"/>
           <w:lang w:val="en-US"/>
         </w:rPr>
-        <w:t>AP19a</w:t>
-      </w:r>
+      </w:pPr>
     </w:p>
     <w:p>
       <w:pPr>
@@ -346,7 +357,6 @@
     </w:p>
     <w:p>
       <w:pPr>
-        <w:jc w:val="right"/>
         <w:rPr>
           <w:rFonts w:ascii="Baloo" w:hAnsi="Baloo" w:cs="Baloo"/>
           <w:sz w:val="32"/>
@@ -354,35 +364,13 @@
           <w:lang w:val="en-US"/>
         </w:rPr>
       </w:pPr>
-    </w:p>
-    <w:p>
-      <w:pPr>
-        <w:jc w:val="right"/>
+      <w:r>
         <w:rPr>
           <w:rFonts w:ascii="Baloo" w:hAnsi="Baloo" w:cs="Baloo"/>
           <w:sz w:val="32"/>
           <w:szCs w:val="32"/>
           <w:lang w:val="en-US"/>
         </w:rPr>
-      </w:pPr>
-    </w:p>
-    <w:p>
-      <w:pPr>
-        <w:rPr>
-          <w:rFonts w:ascii="Baloo" w:hAnsi="Baloo" w:cs="Baloo"/>
-          <w:sz w:val="32"/>
-          <w:szCs w:val="32"/>
-          <w:lang w:val="en-US"/>
-        </w:rPr>
-      </w:pPr>
-      <w:r>
-        <w:rPr>
-          <w:rFonts w:ascii="Baloo" w:hAnsi="Baloo" w:cs="Baloo"/>
-          <w:sz w:val="32"/>
-          <w:szCs w:val="32"/>
-          <w:lang w:val="en-US"/>
-        </w:rPr>
-        <w:lastRenderedPageBreak/>
         <w:t>GLOSSAR:</w:t>
       </w:r>
     </w:p>
@@ -434,7 +422,219 @@
           <w:sz w:val="28"/>
           <w:szCs w:val="28"/>
         </w:rPr>
-        <w:t xml:space="preserve">Aceflow ist ein Lagermanagement für Bücher und Audiodateien. Unsere Idee ist es die Lagerung und Administration von Schrift- und Audiodateien zu vereinfachen und die Bereitstellungszeit von Lieferungen zu verkürzen. </w:t>
+        <w:t xml:space="preserve">Aceflow ist ein Lagermanagement für Bücher und </w:t>
+      </w:r>
+      <w:r>
+        <w:rPr>
+          <w:rFonts w:asciiTheme="majorHAnsi" w:hAnsiTheme="majorHAnsi" w:cstheme="majorHAnsi"/>
+          <w:sz w:val="28"/>
+          <w:szCs w:val="28"/>
+        </w:rPr>
+        <w:t>Audiomedien</w:t>
+      </w:r>
+      <w:r>
+        <w:rPr>
+          <w:rFonts w:asciiTheme="majorHAnsi" w:hAnsiTheme="majorHAnsi" w:cstheme="majorHAnsi"/>
+          <w:sz w:val="28"/>
+          <w:szCs w:val="28"/>
+        </w:rPr>
+        <w:t xml:space="preserve">. Unsere Idee ist es die Lagerung und Administration von </w:t>
+      </w:r>
+      <w:r>
+        <w:rPr>
+          <w:rFonts w:asciiTheme="majorHAnsi" w:hAnsiTheme="majorHAnsi" w:cstheme="majorHAnsi"/>
+          <w:sz w:val="28"/>
+          <w:szCs w:val="28"/>
+        </w:rPr>
+        <w:t>Bücher</w:t>
+      </w:r>
+      <w:r>
+        <w:rPr>
+          <w:rFonts w:asciiTheme="majorHAnsi" w:hAnsiTheme="majorHAnsi" w:cstheme="majorHAnsi"/>
+          <w:sz w:val="28"/>
+          <w:szCs w:val="28"/>
+        </w:rPr>
+        <w:t>- und Audiodateien zu vereinfachen und die Bereitstellungszeit von Lieferungen zu verkürzen.</w:t>
+      </w:r>
+    </w:p>
+    <w:p>
+      <w:pPr>
+        <w:pStyle w:val="ListParagraph"/>
+        <w:jc w:val="both"/>
+        <w:rPr>
+          <w:rFonts w:asciiTheme="majorHAnsi" w:hAnsiTheme="majorHAnsi" w:cstheme="majorHAnsi"/>
+          <w:sz w:val="28"/>
+          <w:szCs w:val="28"/>
+        </w:rPr>
+      </w:pPr>
+      <w:r>
+        <w:rPr>
+          <w:rFonts w:asciiTheme="majorHAnsi" w:hAnsiTheme="majorHAnsi" w:cstheme="majorHAnsi"/>
+          <w:sz w:val="28"/>
+          <w:szCs w:val="28"/>
+        </w:rPr>
+        <w:br/>
+      </w:r>
+      <w:r>
+        <w:rPr>
+          <w:rFonts w:asciiTheme="majorHAnsi" w:hAnsiTheme="majorHAnsi" w:cstheme="majorHAnsi"/>
+          <w:sz w:val="28"/>
+          <w:szCs w:val="28"/>
+        </w:rPr>
+        <w:t xml:space="preserve">Aceflow beinhaltet </w:t>
+      </w:r>
+      <w:r>
+        <w:rPr>
+          <w:rFonts w:asciiTheme="majorHAnsi" w:hAnsiTheme="majorHAnsi" w:cstheme="majorHAnsi"/>
+          <w:sz w:val="28"/>
+          <w:szCs w:val="28"/>
+        </w:rPr>
+        <w:t>Warenein- sowie Ausgänge</w:t>
+      </w:r>
+      <w:r>
+        <w:rPr>
+          <w:rFonts w:asciiTheme="majorHAnsi" w:hAnsiTheme="majorHAnsi" w:cstheme="majorHAnsi"/>
+          <w:sz w:val="28"/>
+          <w:szCs w:val="28"/>
+        </w:rPr>
+        <w:t xml:space="preserve">. </w:t>
+      </w:r>
+    </w:p>
+    <w:p>
+      <w:pPr>
+        <w:pStyle w:val="ListParagraph"/>
+        <w:jc w:val="both"/>
+        <w:rPr>
+          <w:rFonts w:asciiTheme="majorHAnsi" w:hAnsiTheme="majorHAnsi" w:cstheme="majorHAnsi"/>
+          <w:sz w:val="28"/>
+          <w:szCs w:val="28"/>
+        </w:rPr>
+      </w:pPr>
+      <w:r>
+        <w:rPr>
+          <w:rFonts w:asciiTheme="majorHAnsi" w:hAnsiTheme="majorHAnsi" w:cstheme="majorHAnsi"/>
+          <w:sz w:val="28"/>
+          <w:szCs w:val="28"/>
+        </w:rPr>
+        <w:t xml:space="preserve">Beim Wareneingang werden die Lieferungen angezeigt, welche auf dem Weg ins Lager sind und solche, welche bereits im Lager sind. Pendente Lieferungen können im System bestätigt werden, und werden dann in </w:t>
+      </w:r>
+      <w:r>
+        <w:rPr>
+          <w:rFonts w:asciiTheme="majorHAnsi" w:hAnsiTheme="majorHAnsi" w:cstheme="majorHAnsi"/>
+          <w:sz w:val="28"/>
+          <w:szCs w:val="28"/>
+        </w:rPr>
+        <w:t xml:space="preserve">den Lagerbestand (Inventar) </w:t>
+      </w:r>
+      <w:r>
+        <w:rPr>
+          <w:rFonts w:asciiTheme="majorHAnsi" w:hAnsiTheme="majorHAnsi" w:cstheme="majorHAnsi"/>
+          <w:sz w:val="28"/>
+          <w:szCs w:val="28"/>
+        </w:rPr>
+        <w:t>aufgenommen.</w:t>
+      </w:r>
+    </w:p>
+    <w:p>
+      <w:pPr>
+        <w:pStyle w:val="ListParagraph"/>
+        <w:jc w:val="both"/>
+        <w:rPr>
+          <w:rFonts w:asciiTheme="majorHAnsi" w:hAnsiTheme="majorHAnsi" w:cstheme="majorHAnsi"/>
+          <w:sz w:val="28"/>
+          <w:szCs w:val="28"/>
+        </w:rPr>
+      </w:pPr>
+      <w:r>
+        <w:rPr>
+          <w:rFonts w:asciiTheme="majorHAnsi" w:hAnsiTheme="majorHAnsi" w:cstheme="majorHAnsi"/>
+          <w:sz w:val="28"/>
+          <w:szCs w:val="28"/>
+        </w:rPr>
+        <w:t>Beim Warenausgang werden Lieferungen an Filialen und Kunden erfasst und angezeigt</w:t>
+      </w:r>
+      <w:r>
+        <w:rPr>
+          <w:rFonts w:asciiTheme="majorHAnsi" w:hAnsiTheme="majorHAnsi" w:cstheme="majorHAnsi"/>
+          <w:sz w:val="28"/>
+          <w:szCs w:val="28"/>
+        </w:rPr>
+        <w:t>.</w:t>
+      </w:r>
+      <w:r>
+        <w:rPr>
+          <w:rFonts w:asciiTheme="majorHAnsi" w:hAnsiTheme="majorHAnsi" w:cstheme="majorHAnsi"/>
+          <w:sz w:val="28"/>
+          <w:szCs w:val="28"/>
+        </w:rPr>
+        <w:t xml:space="preserve"> </w:t>
+      </w:r>
+      <w:r>
+        <w:rPr>
+          <w:rFonts w:asciiTheme="majorHAnsi" w:hAnsiTheme="majorHAnsi" w:cstheme="majorHAnsi"/>
+          <w:sz w:val="28"/>
+          <w:szCs w:val="28"/>
+        </w:rPr>
+        <w:t>S</w:t>
+      </w:r>
+      <w:r>
+        <w:rPr>
+          <w:rFonts w:asciiTheme="majorHAnsi" w:hAnsiTheme="majorHAnsi" w:cstheme="majorHAnsi"/>
+          <w:sz w:val="28"/>
+          <w:szCs w:val="28"/>
+        </w:rPr>
+        <w:t xml:space="preserve">obald eine Lieferung erfasst ist, werden die </w:t>
+      </w:r>
+      <w:r>
+        <w:rPr>
+          <w:rFonts w:asciiTheme="majorHAnsi" w:hAnsiTheme="majorHAnsi" w:cstheme="majorHAnsi"/>
+          <w:sz w:val="28"/>
+          <w:szCs w:val="28"/>
+        </w:rPr>
+        <w:t>P</w:t>
+      </w:r>
+      <w:r>
+        <w:rPr>
+          <w:rFonts w:asciiTheme="majorHAnsi" w:hAnsiTheme="majorHAnsi" w:cstheme="majorHAnsi"/>
+          <w:sz w:val="28"/>
+          <w:szCs w:val="28"/>
+        </w:rPr>
+        <w:t xml:space="preserve">ositionen </w:t>
+      </w:r>
+      <w:r>
+        <w:rPr>
+          <w:rFonts w:asciiTheme="majorHAnsi" w:hAnsiTheme="majorHAnsi" w:cstheme="majorHAnsi"/>
+          <w:sz w:val="28"/>
+          <w:szCs w:val="28"/>
+        </w:rPr>
+        <w:t>ausgebucht.</w:t>
+      </w:r>
+    </w:p>
+    <w:p>
+      <w:pPr>
+        <w:pStyle w:val="ListParagraph"/>
+        <w:jc w:val="both"/>
+        <w:rPr>
+          <w:rFonts w:asciiTheme="majorHAnsi" w:hAnsiTheme="majorHAnsi" w:cstheme="majorHAnsi"/>
+          <w:sz w:val="28"/>
+          <w:szCs w:val="28"/>
+        </w:rPr>
+      </w:pPr>
+      <w:r>
+        <w:rPr>
+          <w:rFonts w:asciiTheme="majorHAnsi" w:hAnsiTheme="majorHAnsi" w:cstheme="majorHAnsi"/>
+          <w:sz w:val="28"/>
+          <w:szCs w:val="28"/>
+        </w:rPr>
+        <w:t xml:space="preserve">Sollte eine Lieferung </w:t>
+      </w:r>
+      <w:r>
+        <w:rPr>
+          <w:rFonts w:asciiTheme="majorHAnsi" w:hAnsiTheme="majorHAnsi" w:cstheme="majorHAnsi"/>
+          <w:sz w:val="28"/>
+          <w:szCs w:val="28"/>
+        </w:rPr>
+        <w:t>Mängel aufweisen, so kann man dies direkt im System erfassen und eine Mängelrüge wird an den Lieferanten geschickt.</w:t>
       </w:r>
     </w:p>
     <w:p>
@@ -735,14 +935,6 @@
         </w:rPr>
         <w:t>Design</w:t>
       </w:r>
-      <w:r>
-        <w:rPr>
-          <w:rFonts w:ascii="Baloo" w:hAnsi="Baloo" w:cs="Baloo"/>
-          <w:sz w:val="32"/>
-          <w:szCs w:val="32"/>
-        </w:rPr>
-        <w:t>e</w:t>
-      </w:r>
     </w:p>
     <w:p>
       <w:pPr>
@@ -757,7 +949,6 @@
           <w:szCs w:val="32"/>
         </w:rPr>
       </w:pPr>
-      <w:proofErr w:type="spellStart"/>
       <w:r>
         <w:rPr>
           <w:rFonts w:ascii="Baloo" w:hAnsi="Baloo" w:cs="Baloo"/>
@@ -766,7 +957,6 @@
         </w:rPr>
         <w:t>Userstories</w:t>
       </w:r>
-      <w:proofErr w:type="spellEnd"/>
     </w:p>
     <w:p>
       <w:pPr>
@@ -781,7 +971,6 @@
           <w:szCs w:val="32"/>
         </w:rPr>
       </w:pPr>
-      <w:proofErr w:type="spellStart"/>
       <w:r>
         <w:rPr>
           <w:rFonts w:ascii="Baloo" w:hAnsi="Baloo" w:cs="Baloo"/>
@@ -790,7 +979,6 @@
         </w:rPr>
         <w:t>Personas</w:t>
       </w:r>
-      <w:proofErr w:type="spellEnd"/>
     </w:p>
     <w:p>
       <w:pPr>
@@ -827,7 +1015,6 @@
           <w:szCs w:val="32"/>
         </w:rPr>
       </w:pPr>
-      <w:proofErr w:type="spellStart"/>
       <w:r>
         <w:rPr>
           <w:rFonts w:ascii="Baloo" w:hAnsi="Baloo" w:cs="Baloo"/>
@@ -836,7 +1023,6 @@
         </w:rPr>
         <w:t>Mokups</w:t>
       </w:r>
-      <w:proofErr w:type="spellEnd"/>
     </w:p>
     <w:p>
       <w:pPr>
@@ -880,6 +1066,7 @@
           <w:sz w:val="32"/>
           <w:szCs w:val="32"/>
         </w:rPr>
+        <w:lastRenderedPageBreak/>
         <w:t>Auswertung</w:t>
       </w:r>
     </w:p>
@@ -919,7 +1106,7 @@
 </file>
 
 <file path=word/endnotes.xml><?xml version="1.0" encoding="utf-8"?>
-<w:endnotes xmlns:wpc="http://schemas.microsoft.com/office/word/2010/wordprocessingCanvas" xmlns:cx="http://schemas.microsoft.com/office/drawing/2014/chartex" xmlns:cx1="http://schemas.microsoft.com/office/drawing/2015/9/8/chartex" xmlns:cx2="http://schemas.microsoft.com/office/drawing/2015/10/21/chartex" xmlns:cx3="http://schemas.microsoft.com/office/drawing/2016/5/9/chartex" xmlns:cx4="http://schemas.microsoft.com/office/drawing/2016/5/10/chartex" xmlns:cx5="http://schemas.microsoft.com/office/drawing/2016/5/11/chartex" xmlns:cx6="http://schemas.microsoft.com/office/drawing/2016/5/12/chartex" xmlns:cx7="http://schemas.microsoft.com/office/drawing/2016/5/13/chartex" xmlns:cx8="http://schemas.microsoft.com/office/drawing/2016/5/14/chartex" xmlns:mc="http://schemas.openxmlformats.org/markup-compatibility/2006" xmlns:aink="http://schemas.microsoft.com/office/drawing/2016/ink" xmlns:am3d="http://schemas.microsoft.com/office/drawing/2017/model3d" xmlns:o="urn:schemas-microsoft-com:office:office" xmlns:r="http://schemas.openxmlformats.org/officeDocument/2006/relationships" xmlns:m="http://schemas.openxmlformats.org/officeDocument/2006/math" xmlns:v="urn:schemas-microsoft-com:vml" xmlns:wp14="http://schemas.microsoft.com/office/word/2010/wordprocessingDrawing" xmlns:wp="http://schemas.openxmlformats.org/drawingml/2006/wordprocessingDrawing" xmlns:w10="urn:schemas-microsoft-com:office:word" xmlns:w="http://schemas.openxmlformats.org/wordprocessingml/2006/main" xmlns:w14="http://schemas.microsoft.com/office/word/2010/wordml" xmlns:w15="http://schemas.microsoft.com/office/word/2012/wordml" xmlns:w16cex="http://schemas.microsoft.com/office/word/2018/wordml/cex" xmlns:w16cid="http://schemas.microsoft.com/office/word/2016/wordml/cid" xmlns:w16="http://schemas.microsoft.com/office/word/2018/wordml" xmlns:w16se="http://schemas.microsoft.com/office/word/2015/wordml/symex" xmlns:wpg="http://schemas.microsoft.com/office/word/2010/wordprocessingGroup" xmlns:wpi="http://schemas.microsoft.com/office/word/2010/wordprocessingInk" xmlns:wne="http://schemas.microsoft.com/office/word/2006/wordml" xmlns:wps="http://schemas.microsoft.com/office/word/2010/wordprocessingShape" mc:Ignorable="w14 w15 w16se w16cid w16 w16cex wp14">
+<w:endnotes xmlns:wpc="http://schemas.microsoft.com/office/word/2010/wordprocessingCanvas" xmlns:cx="http://schemas.microsoft.com/office/drawing/2014/chartex" xmlns:cx1="http://schemas.microsoft.com/office/drawing/2015/9/8/chartex" xmlns:cx2="http://schemas.microsoft.com/office/drawing/2015/10/21/chartex" xmlns:cx3="http://schemas.microsoft.com/office/drawing/2016/5/9/chartex" xmlns:cx4="http://schemas.microsoft.com/office/drawing/2016/5/10/chartex" xmlns:cx5="http://schemas.microsoft.com/office/drawing/2016/5/11/chartex" xmlns:cx6="http://schemas.microsoft.com/office/drawing/2016/5/12/chartex" xmlns:cx7="http://schemas.microsoft.com/office/drawing/2016/5/13/chartex" xmlns:cx8="http://schemas.microsoft.com/office/drawing/2016/5/14/chartex" xmlns:mc="http://schemas.openxmlformats.org/markup-compatibility/2006" xmlns:aink="http://schemas.microsoft.com/office/drawing/2016/ink" xmlns:am3d="http://schemas.microsoft.com/office/drawing/2017/model3d" xmlns:o="urn:schemas-microsoft-com:office:office" xmlns:r="http://schemas.openxmlformats.org/officeDocument/2006/relationships" xmlns:m="http://schemas.openxmlformats.org/officeDocument/2006/math" xmlns:v="urn:schemas-microsoft-com:vml" xmlns:wp14="http://schemas.microsoft.com/office/word/2010/wordprocessingDrawing" xmlns:wp="http://schemas.openxmlformats.org/drawingml/2006/wordprocessingDrawing" xmlns:w10="urn:schemas-microsoft-com:office:word" xmlns:w="http://schemas.openxmlformats.org/wordprocessingml/2006/main" xmlns:w14="http://schemas.microsoft.com/office/word/2010/wordml" xmlns:w15="http://schemas.microsoft.com/office/word/2012/wordml" xmlns:w16cex="http://schemas.microsoft.com/office/word/2018/wordml/cex" xmlns:w16cid="http://schemas.microsoft.com/office/word/2016/wordml/cid" xmlns:w16="http://schemas.microsoft.com/office/word/2018/wordml" xmlns:w16sdtdh="http://schemas.microsoft.com/office/word/2020/wordml/sdtdatahash" xmlns:w16se="http://schemas.microsoft.com/office/word/2015/wordml/symex" xmlns:wpg="http://schemas.microsoft.com/office/word/2010/wordprocessingGroup" xmlns:wpi="http://schemas.microsoft.com/office/word/2010/wordprocessingInk" xmlns:wne="http://schemas.microsoft.com/office/word/2006/wordml" xmlns:wps="http://schemas.microsoft.com/office/word/2010/wordprocessingShape" mc:Ignorable="w14 w15 w16se w16cid w16 w16cex w16sdtdh wp14">
   <w:endnote w:type="separator" w:id="-1">
     <w:p>
       <w:r>
@@ -938,7 +1125,7 @@
 </file>
 
 <file path=word/footer1.xml><?xml version="1.0" encoding="utf-8"?>
-<w:ftr xmlns:wpc="http://schemas.microsoft.com/office/word/2010/wordprocessingCanvas" xmlns:cx="http://schemas.microsoft.com/office/drawing/2014/chartex" xmlns:cx1="http://schemas.microsoft.com/office/drawing/2015/9/8/chartex" xmlns:cx2="http://schemas.microsoft.com/office/drawing/2015/10/21/chartex" xmlns:cx3="http://schemas.microsoft.com/office/drawing/2016/5/9/chartex" xmlns:cx4="http://schemas.microsoft.com/office/drawing/2016/5/10/chartex" xmlns:cx5="http://schemas.microsoft.com/office/drawing/2016/5/11/chartex" xmlns:cx6="http://schemas.microsoft.com/office/drawing/2016/5/12/chartex" xmlns:cx7="http://schemas.microsoft.com/office/drawing/2016/5/13/chartex" xmlns:cx8="http://schemas.microsoft.com/office/drawing/2016/5/14/chartex" xmlns:mc="http://schemas.openxmlformats.org/markup-compatibility/2006" xmlns:aink="http://schemas.microsoft.com/office/drawing/2016/ink" xmlns:am3d="http://schemas.microsoft.com/office/drawing/2017/model3d" xmlns:o="urn:schemas-microsoft-com:office:office" xmlns:r="http://schemas.openxmlformats.org/officeDocument/2006/relationships" xmlns:m="http://schemas.openxmlformats.org/officeDocument/2006/math" xmlns:v="urn:schemas-microsoft-com:vml" xmlns:wp14="http://schemas.microsoft.com/office/word/2010/wordprocessingDrawing" xmlns:wp="http://schemas.openxmlformats.org/drawingml/2006/wordprocessingDrawing" xmlns:w10="urn:schemas-microsoft-com:office:word" xmlns:w="http://schemas.openxmlformats.org/wordprocessingml/2006/main" xmlns:w14="http://schemas.microsoft.com/office/word/2010/wordml" xmlns:w15="http://schemas.microsoft.com/office/word/2012/wordml" xmlns:w16cex="http://schemas.microsoft.com/office/word/2018/wordml/cex" xmlns:w16cid="http://schemas.microsoft.com/office/word/2016/wordml/cid" xmlns:w16="http://schemas.microsoft.com/office/word/2018/wordml" xmlns:w16se="http://schemas.microsoft.com/office/word/2015/wordml/symex" xmlns:wpg="http://schemas.microsoft.com/office/word/2010/wordprocessingGroup" xmlns:wpi="http://schemas.microsoft.com/office/word/2010/wordprocessingInk" xmlns:wne="http://schemas.microsoft.com/office/word/2006/wordml" xmlns:wps="http://schemas.microsoft.com/office/word/2010/wordprocessingShape" mc:Ignorable="w14 w15 w16se w16cid w16 w16cex wp14">
+<w:ftr xmlns:wpc="http://schemas.microsoft.com/office/word/2010/wordprocessingCanvas" xmlns:cx="http://schemas.microsoft.com/office/drawing/2014/chartex" xmlns:cx1="http://schemas.microsoft.com/office/drawing/2015/9/8/chartex" xmlns:cx2="http://schemas.microsoft.com/office/drawing/2015/10/21/chartex" xmlns:cx3="http://schemas.microsoft.com/office/drawing/2016/5/9/chartex" xmlns:cx4="http://schemas.microsoft.com/office/drawing/2016/5/10/chartex" xmlns:cx5="http://schemas.microsoft.com/office/drawing/2016/5/11/chartex" xmlns:cx6="http://schemas.microsoft.com/office/drawing/2016/5/12/chartex" xmlns:cx7="http://schemas.microsoft.com/office/drawing/2016/5/13/chartex" xmlns:cx8="http://schemas.microsoft.com/office/drawing/2016/5/14/chartex" xmlns:mc="http://schemas.openxmlformats.org/markup-compatibility/2006" xmlns:aink="http://schemas.microsoft.com/office/drawing/2016/ink" xmlns:am3d="http://schemas.microsoft.com/office/drawing/2017/model3d" xmlns:o="urn:schemas-microsoft-com:office:office" xmlns:r="http://schemas.openxmlformats.org/officeDocument/2006/relationships" xmlns:m="http://schemas.openxmlformats.org/officeDocument/2006/math" xmlns:v="urn:schemas-microsoft-com:vml" xmlns:wp14="http://schemas.microsoft.com/office/word/2010/wordprocessingDrawing" xmlns:wp="http://schemas.openxmlformats.org/drawingml/2006/wordprocessingDrawing" xmlns:w10="urn:schemas-microsoft-com:office:word" xmlns:w="http://schemas.openxmlformats.org/wordprocessingml/2006/main" xmlns:w14="http://schemas.microsoft.com/office/word/2010/wordml" xmlns:w15="http://schemas.microsoft.com/office/word/2012/wordml" xmlns:w16cex="http://schemas.microsoft.com/office/word/2018/wordml/cex" xmlns:w16cid="http://schemas.microsoft.com/office/word/2016/wordml/cid" xmlns:w16="http://schemas.microsoft.com/office/word/2018/wordml" xmlns:w16sdtdh="http://schemas.microsoft.com/office/word/2020/wordml/sdtdatahash" xmlns:w16se="http://schemas.microsoft.com/office/word/2015/wordml/symex" xmlns:wpg="http://schemas.microsoft.com/office/word/2010/wordprocessingGroup" xmlns:wpi="http://schemas.microsoft.com/office/word/2010/wordprocessingInk" xmlns:wne="http://schemas.microsoft.com/office/word/2006/wordml" xmlns:wps="http://schemas.microsoft.com/office/word/2010/wordprocessingShape" mc:Ignorable="w14 w15 w16se w16cid w16 w16cex w16sdtdh wp14">
   <w:p>
     <w:pPr>
       <w:pStyle w:val="Footer"/>
@@ -972,7 +1159,7 @@
 </file>
 
 <file path=word/footnotes.xml><?xml version="1.0" encoding="utf-8"?>
-<w:footnotes xmlns:wpc="http://schemas.microsoft.com/office/word/2010/wordprocessingCanvas" xmlns:cx="http://schemas.microsoft.com/office/drawing/2014/chartex" xmlns:cx1="http://schemas.microsoft.com/office/drawing/2015/9/8/chartex" xmlns:cx2="http://schemas.microsoft.com/office/drawing/2015/10/21/chartex" xmlns:cx3="http://schemas.microsoft.com/office/drawing/2016/5/9/chartex" xmlns:cx4="http://schemas.microsoft.com/office/drawing/2016/5/10/chartex" xmlns:cx5="http://schemas.microsoft.com/office/drawing/2016/5/11/chartex" xmlns:cx6="http://schemas.microsoft.com/office/drawing/2016/5/12/chartex" xmlns:cx7="http://schemas.microsoft.com/office/drawing/2016/5/13/chartex" xmlns:cx8="http://schemas.microsoft.com/office/drawing/2016/5/14/chartex" xmlns:mc="http://schemas.openxmlformats.org/markup-compatibility/2006" xmlns:aink="http://schemas.microsoft.com/office/drawing/2016/ink" xmlns:am3d="http://schemas.microsoft.com/office/drawing/2017/model3d" xmlns:o="urn:schemas-microsoft-com:office:office" xmlns:r="http://schemas.openxmlformats.org/officeDocument/2006/relationships" xmlns:m="http://schemas.openxmlformats.org/officeDocument/2006/math" xmlns:v="urn:schemas-microsoft-com:vml" xmlns:wp14="http://schemas.microsoft.com/office/word/2010/wordprocessingDrawing" xmlns:wp="http://schemas.openxmlformats.org/drawingml/2006/wordprocessingDrawing" xmlns:w10="urn:schemas-microsoft-com:office:word" xmlns:w="http://schemas.openxmlformats.org/wordprocessingml/2006/main" xmlns:w14="http://schemas.microsoft.com/office/word/2010/wordml" xmlns:w15="http://schemas.microsoft.com/office/word/2012/wordml" xmlns:w16cex="http://schemas.microsoft.com/office/word/2018/wordml/cex" xmlns:w16cid="http://schemas.microsoft.com/office/word/2016/wordml/cid" xmlns:w16="http://schemas.microsoft.com/office/word/2018/wordml" xmlns:w16se="http://schemas.microsoft.com/office/word/2015/wordml/symex" xmlns:wpg="http://schemas.microsoft.com/office/word/2010/wordprocessingGroup" xmlns:wpi="http://schemas.microsoft.com/office/word/2010/wordprocessingInk" xmlns:wne="http://schemas.microsoft.com/office/word/2006/wordml" xmlns:wps="http://schemas.microsoft.com/office/word/2010/wordprocessingShape" mc:Ignorable="w14 w15 w16se w16cid w16 w16cex wp14">
+<w:footnotes xmlns:wpc="http://schemas.microsoft.com/office/word/2010/wordprocessingCanvas" xmlns:cx="http://schemas.microsoft.com/office/drawing/2014/chartex" xmlns:cx1="http://schemas.microsoft.com/office/drawing/2015/9/8/chartex" xmlns:cx2="http://schemas.microsoft.com/office/drawing/2015/10/21/chartex" xmlns:cx3="http://schemas.microsoft.com/office/drawing/2016/5/9/chartex" xmlns:cx4="http://schemas.microsoft.com/office/drawing/2016/5/10/chartex" xmlns:cx5="http://schemas.microsoft.com/office/drawing/2016/5/11/chartex" xmlns:cx6="http://schemas.microsoft.com/office/drawing/2016/5/12/chartex" xmlns:cx7="http://schemas.microsoft.com/office/drawing/2016/5/13/chartex" xmlns:cx8="http://schemas.microsoft.com/office/drawing/2016/5/14/chartex" xmlns:mc="http://schemas.openxmlformats.org/markup-compatibility/2006" xmlns:aink="http://schemas.microsoft.com/office/drawing/2016/ink" xmlns:am3d="http://schemas.microsoft.com/office/drawing/2017/model3d" xmlns:o="urn:schemas-microsoft-com:office:office" xmlns:r="http://schemas.openxmlformats.org/officeDocument/2006/relationships" xmlns:m="http://schemas.openxmlformats.org/officeDocument/2006/math" xmlns:v="urn:schemas-microsoft-com:vml" xmlns:wp14="http://schemas.microsoft.com/office/word/2010/wordprocessingDrawing" xmlns:wp="http://schemas.openxmlformats.org/drawingml/2006/wordprocessingDrawing" xmlns:w10="urn:schemas-microsoft-com:office:word" xmlns:w="http://schemas.openxmlformats.org/wordprocessingml/2006/main" xmlns:w14="http://schemas.microsoft.com/office/word/2010/wordml" xmlns:w15="http://schemas.microsoft.com/office/word/2012/wordml" xmlns:w16cex="http://schemas.microsoft.com/office/word/2018/wordml/cex" xmlns:w16cid="http://schemas.microsoft.com/office/word/2016/wordml/cid" xmlns:w16="http://schemas.microsoft.com/office/word/2018/wordml" xmlns:w16sdtdh="http://schemas.microsoft.com/office/word/2020/wordml/sdtdatahash" xmlns:w16se="http://schemas.microsoft.com/office/word/2015/wordml/symex" xmlns:wpg="http://schemas.microsoft.com/office/word/2010/wordprocessingGroup" xmlns:wpi="http://schemas.microsoft.com/office/word/2010/wordprocessingInk" xmlns:wne="http://schemas.microsoft.com/office/word/2006/wordml" xmlns:wps="http://schemas.microsoft.com/office/word/2010/wordprocessingShape" mc:Ignorable="w14 w15 w16se w16cid w16 w16cex w16sdtdh wp14">
   <w:footnote w:type="separator" w:id="-1">
     <w:p>
       <w:r>
@@ -991,7 +1178,7 @@
 </file>
 
 <file path=word/header1.xml><?xml version="1.0" encoding="utf-8"?>
-<w:hdr xmlns:wpc="http://schemas.microsoft.com/office/word/2010/wordprocessingCanvas" xmlns:cx="http://schemas.microsoft.com/office/drawing/2014/chartex" xmlns:cx1="http://schemas.microsoft.com/office/drawing/2015/9/8/chartex" xmlns:cx2="http://schemas.microsoft.com/office/drawing/2015/10/21/chartex" xmlns:cx3="http://schemas.microsoft.com/office/drawing/2016/5/9/chartex" xmlns:cx4="http://schemas.microsoft.com/office/drawing/2016/5/10/chartex" xmlns:cx5="http://schemas.microsoft.com/office/drawing/2016/5/11/chartex" xmlns:cx6="http://schemas.microsoft.com/office/drawing/2016/5/12/chartex" xmlns:cx7="http://schemas.microsoft.com/office/drawing/2016/5/13/chartex" xmlns:cx8="http://schemas.microsoft.com/office/drawing/2016/5/14/chartex" xmlns:mc="http://schemas.openxmlformats.org/markup-compatibility/2006" xmlns:aink="http://schemas.microsoft.com/office/drawing/2016/ink" xmlns:am3d="http://schemas.microsoft.com/office/drawing/2017/model3d" xmlns:o="urn:schemas-microsoft-com:office:office" xmlns:r="http://schemas.openxmlformats.org/officeDocument/2006/relationships" xmlns:m="http://schemas.openxmlformats.org/officeDocument/2006/math" xmlns:v="urn:schemas-microsoft-com:vml" xmlns:wp14="http://schemas.microsoft.com/office/word/2010/wordprocessingDrawing" xmlns:wp="http://schemas.openxmlformats.org/drawingml/2006/wordprocessingDrawing" xmlns:w10="urn:schemas-microsoft-com:office:word" xmlns:w="http://schemas.openxmlformats.org/wordprocessingml/2006/main" xmlns:w14="http://schemas.microsoft.com/office/word/2010/wordml" xmlns:w15="http://schemas.microsoft.com/office/word/2012/wordml" xmlns:w16cex="http://schemas.microsoft.com/office/word/2018/wordml/cex" xmlns:w16cid="http://schemas.microsoft.com/office/word/2016/wordml/cid" xmlns:w16="http://schemas.microsoft.com/office/word/2018/wordml" xmlns:w16se="http://schemas.microsoft.com/office/word/2015/wordml/symex" xmlns:wpg="http://schemas.microsoft.com/office/word/2010/wordprocessingGroup" xmlns:wpi="http://schemas.microsoft.com/office/word/2010/wordprocessingInk" xmlns:wne="http://schemas.microsoft.com/office/word/2006/wordml" xmlns:wps="http://schemas.microsoft.com/office/word/2010/wordprocessingShape" mc:Ignorable="w14 w15 w16se w16cid w16 w16cex wp14">
+<w:hdr xmlns:wpc="http://schemas.microsoft.com/office/word/2010/wordprocessingCanvas" xmlns:cx="http://schemas.microsoft.com/office/drawing/2014/chartex" xmlns:cx1="http://schemas.microsoft.com/office/drawing/2015/9/8/chartex" xmlns:cx2="http://schemas.microsoft.com/office/drawing/2015/10/21/chartex" xmlns:cx3="http://schemas.microsoft.com/office/drawing/2016/5/9/chartex" xmlns:cx4="http://schemas.microsoft.com/office/drawing/2016/5/10/chartex" xmlns:cx5="http://schemas.microsoft.com/office/drawing/2016/5/11/chartex" xmlns:cx6="http://schemas.microsoft.com/office/drawing/2016/5/12/chartex" xmlns:cx7="http://schemas.microsoft.com/office/drawing/2016/5/13/chartex" xmlns:cx8="http://schemas.microsoft.com/office/drawing/2016/5/14/chartex" xmlns:mc="http://schemas.openxmlformats.org/markup-compatibility/2006" xmlns:aink="http://schemas.microsoft.com/office/drawing/2016/ink" xmlns:am3d="http://schemas.microsoft.com/office/drawing/2017/model3d" xmlns:o="urn:schemas-microsoft-com:office:office" xmlns:r="http://schemas.openxmlformats.org/officeDocument/2006/relationships" xmlns:m="http://schemas.openxmlformats.org/officeDocument/2006/math" xmlns:v="urn:schemas-microsoft-com:vml" xmlns:wp14="http://schemas.microsoft.com/office/word/2010/wordprocessingDrawing" xmlns:wp="http://schemas.openxmlformats.org/drawingml/2006/wordprocessingDrawing" xmlns:w10="urn:schemas-microsoft-com:office:word" xmlns:w="http://schemas.openxmlformats.org/wordprocessingml/2006/main" xmlns:w14="http://schemas.microsoft.com/office/word/2010/wordml" xmlns:w15="http://schemas.microsoft.com/office/word/2012/wordml" xmlns:w16cex="http://schemas.microsoft.com/office/word/2018/wordml/cex" xmlns:w16cid="http://schemas.microsoft.com/office/word/2016/wordml/cid" xmlns:w16="http://schemas.microsoft.com/office/word/2018/wordml" xmlns:w16sdtdh="http://schemas.microsoft.com/office/word/2020/wordml/sdtdatahash" xmlns:w16se="http://schemas.microsoft.com/office/word/2015/wordml/symex" xmlns:wpg="http://schemas.microsoft.com/office/word/2010/wordprocessingGroup" xmlns:wpi="http://schemas.microsoft.com/office/word/2010/wordprocessingInk" xmlns:wne="http://schemas.microsoft.com/office/word/2006/wordml" xmlns:wps="http://schemas.microsoft.com/office/word/2010/wordprocessingShape" mc:Ignorable="w14 w15 w16se w16cid w16 w16cex w16sdtdh wp14">
   <w:p>
     <w:pPr>
       <w:pStyle w:val="Header"/>
@@ -1022,7 +1209,7 @@
 </file>
 
 <file path=word/numbering.xml><?xml version="1.0" encoding="utf-8"?>
-<w:numbering xmlns:wpc="http://schemas.microsoft.com/office/word/2010/wordprocessingCanvas" xmlns:cx="http://schemas.microsoft.com/office/drawing/2014/chartex" xmlns:cx1="http://schemas.microsoft.com/office/drawing/2015/9/8/chartex" xmlns:cx2="http://schemas.microsoft.com/office/drawing/2015/10/21/chartex" xmlns:cx3="http://schemas.microsoft.com/office/drawing/2016/5/9/chartex" xmlns:cx4="http://schemas.microsoft.com/office/drawing/2016/5/10/chartex" xmlns:cx5="http://schemas.microsoft.com/office/drawing/2016/5/11/chartex" xmlns:cx6="http://schemas.microsoft.com/office/drawing/2016/5/12/chartex" xmlns:cx7="http://schemas.microsoft.com/office/drawing/2016/5/13/chartex" xmlns:cx8="http://schemas.microsoft.com/office/drawing/2016/5/14/chartex" xmlns:mc="http://schemas.openxmlformats.org/markup-compatibility/2006" xmlns:aink="http://schemas.microsoft.com/office/drawing/2016/ink" xmlns:am3d="http://schemas.microsoft.com/office/drawing/2017/model3d" xmlns:o="urn:schemas-microsoft-com:office:office" xmlns:r="http://schemas.openxmlformats.org/officeDocument/2006/relationships" xmlns:m="http://schemas.openxmlformats.org/officeDocument/2006/math" xmlns:v="urn:schemas-microsoft-com:vml" xmlns:wp14="http://schemas.microsoft.com/office/word/2010/wordprocessingDrawing" xmlns:wp="http://schemas.openxmlformats.org/drawingml/2006/wordprocessingDrawing" xmlns:w10="urn:schemas-microsoft-com:office:word" xmlns:w="http://schemas.openxmlformats.org/wordprocessingml/2006/main" xmlns:w14="http://schemas.microsoft.com/office/word/2010/wordml" xmlns:w15="http://schemas.microsoft.com/office/word/2012/wordml" xmlns:w16cex="http://schemas.microsoft.com/office/word/2018/wordml/cex" xmlns:w16cid="http://schemas.microsoft.com/office/word/2016/wordml/cid" xmlns:w16="http://schemas.microsoft.com/office/word/2018/wordml" xmlns:w16se="http://schemas.microsoft.com/office/word/2015/wordml/symex" xmlns:wpg="http://schemas.microsoft.com/office/word/2010/wordprocessingGroup" xmlns:wpi="http://schemas.microsoft.com/office/word/2010/wordprocessingInk" xmlns:wne="http://schemas.microsoft.com/office/word/2006/wordml" xmlns:wps="http://schemas.microsoft.com/office/word/2010/wordprocessingShape" mc:Ignorable="w14 w15 w16se w16cid w16 w16cex wp14">
+<w:numbering xmlns:wpc="http://schemas.microsoft.com/office/word/2010/wordprocessingCanvas" xmlns:cx="http://schemas.microsoft.com/office/drawing/2014/chartex" xmlns:cx1="http://schemas.microsoft.com/office/drawing/2015/9/8/chartex" xmlns:cx2="http://schemas.microsoft.com/office/drawing/2015/10/21/chartex" xmlns:cx3="http://schemas.microsoft.com/office/drawing/2016/5/9/chartex" xmlns:cx4="http://schemas.microsoft.com/office/drawing/2016/5/10/chartex" xmlns:cx5="http://schemas.microsoft.com/office/drawing/2016/5/11/chartex" xmlns:cx6="http://schemas.microsoft.com/office/drawing/2016/5/12/chartex" xmlns:cx7="http://schemas.microsoft.com/office/drawing/2016/5/13/chartex" xmlns:cx8="http://schemas.microsoft.com/office/drawing/2016/5/14/chartex" xmlns:mc="http://schemas.openxmlformats.org/markup-compatibility/2006" xmlns:aink="http://schemas.microsoft.com/office/drawing/2016/ink" xmlns:am3d="http://schemas.microsoft.com/office/drawing/2017/model3d" xmlns:o="urn:schemas-microsoft-com:office:office" xmlns:r="http://schemas.openxmlformats.org/officeDocument/2006/relationships" xmlns:m="http://schemas.openxmlformats.org/officeDocument/2006/math" xmlns:v="urn:schemas-microsoft-com:vml" xmlns:wp14="http://schemas.microsoft.com/office/word/2010/wordprocessingDrawing" xmlns:wp="http://schemas.openxmlformats.org/drawingml/2006/wordprocessingDrawing" xmlns:w10="urn:schemas-microsoft-com:office:word" xmlns:w="http://schemas.openxmlformats.org/wordprocessingml/2006/main" xmlns:w14="http://schemas.microsoft.com/office/word/2010/wordml" xmlns:w15="http://schemas.microsoft.com/office/word/2012/wordml" xmlns:w16cex="http://schemas.microsoft.com/office/word/2018/wordml/cex" xmlns:w16cid="http://schemas.microsoft.com/office/word/2016/wordml/cid" xmlns:w16="http://schemas.microsoft.com/office/word/2018/wordml" xmlns:w16sdtdh="http://schemas.microsoft.com/office/word/2020/wordml/sdtdatahash" xmlns:w16se="http://schemas.microsoft.com/office/word/2015/wordml/symex" xmlns:wpg="http://schemas.microsoft.com/office/word/2010/wordprocessingGroup" xmlns:wpi="http://schemas.microsoft.com/office/word/2010/wordprocessingInk" xmlns:wne="http://schemas.microsoft.com/office/word/2006/wordml" xmlns:wps="http://schemas.microsoft.com/office/word/2010/wordprocessingShape" mc:Ignorable="w14 w15 w16se w16cid w16 w16cex w16sdtdh wp14">
   <w:abstractNum w:abstractNumId="0" w15:restartNumberingAfterBreak="0">
     <w:nsid w:val="0D645B6F"/>
     <w:multiLevelType w:val="hybridMultilevel"/>
@@ -1729,7 +1916,7 @@
 </file>
 
 <file path=word/styles.xml><?xml version="1.0" encoding="utf-8"?>
-<w:styles xmlns:mc="http://schemas.openxmlformats.org/markup-compatibility/2006" xmlns:r="http://schemas.openxmlformats.org/officeDocument/2006/relationships" xmlns:w="http://schemas.openxmlformats.org/wordprocessingml/2006/main" xmlns:w14="http://schemas.microsoft.com/office/word/2010/wordml" xmlns:w15="http://schemas.microsoft.com/office/word/2012/wordml" xmlns:w16cex="http://schemas.microsoft.com/office/word/2018/wordml/cex" xmlns:w16cid="http://schemas.microsoft.com/office/word/2016/wordml/cid" xmlns:w16="http://schemas.microsoft.com/office/word/2018/wordml" xmlns:w16se="http://schemas.microsoft.com/office/word/2015/wordml/symex" mc:Ignorable="w14 w15 w16se w16cid w16 w16cex">
+<w:styles xmlns:mc="http://schemas.openxmlformats.org/markup-compatibility/2006" xmlns:r="http://schemas.openxmlformats.org/officeDocument/2006/relationships" xmlns:w="http://schemas.openxmlformats.org/wordprocessingml/2006/main" xmlns:w14="http://schemas.microsoft.com/office/word/2010/wordml" xmlns:w15="http://schemas.microsoft.com/office/word/2012/wordml" xmlns:w16cex="http://schemas.microsoft.com/office/word/2018/wordml/cex" xmlns:w16cid="http://schemas.microsoft.com/office/word/2016/wordml/cid" xmlns:w16="http://schemas.microsoft.com/office/word/2018/wordml" xmlns:w16sdtdh="http://schemas.microsoft.com/office/word/2020/wordml/sdtdatahash" xmlns:w16se="http://schemas.microsoft.com/office/word/2015/wordml/symex" mc:Ignorable="w14 w15 w16se w16cid w16 w16cex w16sdtdh">
   <w:docDefaults>
     <w:rPrDefault>
       <w:rPr>

</xml_diff>

<commit_message>
Added usecases, refactored use cases
</commit_message>
<xml_diff>
--- a/M120-LB01-Documentation.docx
+++ b/M120-LB01-Documentation.docx
@@ -872,6 +872,7 @@
           <w:szCs w:val="28"/>
         </w:rPr>
       </w:pPr>
+      <w:proofErr w:type="spellStart"/>
       <w:r>
         <w:rPr>
           <w:rFonts w:asciiTheme="majorHAnsi" w:hAnsiTheme="majorHAnsi" w:cstheme="majorHAnsi"/>
@@ -880,6 +881,7 @@
         </w:rPr>
         <w:t>Testing</w:t>
       </w:r>
+      <w:proofErr w:type="spellEnd"/>
       <w:r>
         <w:rPr>
           <w:rFonts w:asciiTheme="majorHAnsi" w:hAnsiTheme="majorHAnsi" w:cstheme="majorHAnsi"/>
@@ -912,6 +914,23 @@
         </w:rPr>
         <w:tab/>
         <w:t>05.07.2021</w:t>
+      </w:r>
+    </w:p>
+    <w:p>
+      <w:pPr>
+        <w:rPr>
+          <w:rFonts w:asciiTheme="majorHAnsi" w:hAnsiTheme="majorHAnsi" w:cstheme="majorHAnsi"/>
+          <w:sz w:val="28"/>
+          <w:szCs w:val="28"/>
+        </w:rPr>
+      </w:pPr>
+      <w:r>
+        <w:rPr>
+          <w:rFonts w:asciiTheme="majorHAnsi" w:hAnsiTheme="majorHAnsi" w:cstheme="majorHAnsi"/>
+          <w:sz w:val="28"/>
+          <w:szCs w:val="28"/>
+        </w:rPr>
+        <w:br w:type="page"/>
       </w:r>
     </w:p>
     <w:p>
@@ -933,6 +952,7 @@
           <w:sz w:val="32"/>
           <w:szCs w:val="32"/>
         </w:rPr>
+        <w:lastRenderedPageBreak/>
         <w:t>Design</w:t>
       </w:r>
     </w:p>
@@ -955,7 +975,285 @@
           <w:sz w:val="32"/>
           <w:szCs w:val="32"/>
         </w:rPr>
-        <w:t>Userstories</w:t>
+        <w:t>Use Cases</w:t>
+      </w:r>
+    </w:p>
+    <w:p>
+      <w:pPr>
+        <w:pStyle w:val="ListParagraph"/>
+        <w:numPr>
+          <w:ilvl w:val="0"/>
+          <w:numId w:val="9"/>
+        </w:numPr>
+        <w:rPr>
+          <w:rFonts w:asciiTheme="majorHAnsi" w:hAnsiTheme="majorHAnsi" w:cstheme="majorHAnsi"/>
+          <w:sz w:val="28"/>
+          <w:szCs w:val="28"/>
+        </w:rPr>
+      </w:pPr>
+      <w:r>
+        <w:rPr>
+          <w:rFonts w:asciiTheme="majorHAnsi" w:hAnsiTheme="majorHAnsi" w:cstheme="majorHAnsi"/>
+          <w:sz w:val="28"/>
+          <w:szCs w:val="28"/>
+        </w:rPr>
+        <w:t>Ein Mit</w:t>
+      </w:r>
+      <w:r>
+        <w:rPr>
+          <w:rFonts w:asciiTheme="majorHAnsi" w:hAnsiTheme="majorHAnsi" w:cstheme="majorHAnsi"/>
+          <w:sz w:val="28"/>
+          <w:szCs w:val="28"/>
+        </w:rPr>
+        <w:t xml:space="preserve">arbeiter </w:t>
+      </w:r>
+      <w:r>
+        <w:rPr>
+          <w:rFonts w:asciiTheme="majorHAnsi" w:hAnsiTheme="majorHAnsi" w:cstheme="majorHAnsi"/>
+          <w:sz w:val="28"/>
+          <w:szCs w:val="28"/>
+        </w:rPr>
+        <w:t>kann mit via Artikelnummer / ISBN</w:t>
+      </w:r>
+      <w:r>
+        <w:rPr>
+          <w:rFonts w:asciiTheme="majorHAnsi" w:hAnsiTheme="majorHAnsi" w:cstheme="majorHAnsi"/>
+          <w:sz w:val="28"/>
+          <w:szCs w:val="28"/>
+        </w:rPr>
+        <w:t xml:space="preserve"> nach einem </w:t>
+      </w:r>
+      <w:r>
+        <w:rPr>
+          <w:rFonts w:asciiTheme="majorHAnsi" w:hAnsiTheme="majorHAnsi" w:cstheme="majorHAnsi"/>
+          <w:sz w:val="28"/>
+          <w:szCs w:val="28"/>
+        </w:rPr>
+        <w:t>Buch oder einem Audiomedium suchen. Dies, um die Lagerbestände schnell und einfach</w:t>
+      </w:r>
+      <w:r>
+        <w:rPr>
+          <w:rFonts w:asciiTheme="majorHAnsi" w:hAnsiTheme="majorHAnsi" w:cstheme="majorHAnsi"/>
+          <w:sz w:val="28"/>
+          <w:szCs w:val="28"/>
+        </w:rPr>
+        <w:t xml:space="preserve"> zentral abrufen zu können.</w:t>
+      </w:r>
+    </w:p>
+    <w:p>
+      <w:pPr>
+        <w:pStyle w:val="ListParagraph"/>
+        <w:numPr>
+          <w:ilvl w:val="0"/>
+          <w:numId w:val="9"/>
+        </w:numPr>
+        <w:rPr>
+          <w:rFonts w:asciiTheme="majorHAnsi" w:hAnsiTheme="majorHAnsi" w:cstheme="majorHAnsi"/>
+          <w:sz w:val="28"/>
+          <w:szCs w:val="28"/>
+        </w:rPr>
+      </w:pPr>
+      <w:r>
+        <w:rPr>
+          <w:rFonts w:asciiTheme="majorHAnsi" w:hAnsiTheme="majorHAnsi" w:cstheme="majorHAnsi"/>
+          <w:sz w:val="28"/>
+          <w:szCs w:val="28"/>
+        </w:rPr>
+        <w:t>Ein Mitarbeiter kann sich mit persönlichem Login anmelden und auf die Lagerbestände zugreifen, dies</w:t>
+      </w:r>
+      <w:r>
+        <w:rPr>
+          <w:rFonts w:asciiTheme="majorHAnsi" w:hAnsiTheme="majorHAnsi" w:cstheme="majorHAnsi"/>
+          <w:sz w:val="28"/>
+          <w:szCs w:val="28"/>
+        </w:rPr>
+        <w:t>,</w:t>
+      </w:r>
+      <w:r>
+        <w:rPr>
+          <w:rFonts w:asciiTheme="majorHAnsi" w:hAnsiTheme="majorHAnsi" w:cstheme="majorHAnsi"/>
+          <w:sz w:val="28"/>
+          <w:szCs w:val="28"/>
+        </w:rPr>
+        <w:t xml:space="preserve"> um die Nachverfolgbarkeit</w:t>
+      </w:r>
+      <w:r>
+        <w:rPr>
+          <w:rFonts w:asciiTheme="majorHAnsi" w:hAnsiTheme="majorHAnsi" w:cstheme="majorHAnsi"/>
+          <w:sz w:val="28"/>
+          <w:szCs w:val="28"/>
+        </w:rPr>
+        <w:t xml:space="preserve"> von Änderungen zu gewährleisten. </w:t>
+      </w:r>
+    </w:p>
+    <w:p>
+      <w:pPr>
+        <w:pStyle w:val="ListParagraph"/>
+        <w:numPr>
+          <w:ilvl w:val="0"/>
+          <w:numId w:val="9"/>
+        </w:numPr>
+        <w:rPr>
+          <w:rFonts w:asciiTheme="majorHAnsi" w:hAnsiTheme="majorHAnsi" w:cstheme="majorHAnsi"/>
+          <w:sz w:val="28"/>
+          <w:szCs w:val="28"/>
+        </w:rPr>
+      </w:pPr>
+      <w:r>
+        <w:rPr>
+          <w:rFonts w:asciiTheme="majorHAnsi" w:hAnsiTheme="majorHAnsi" w:cstheme="majorHAnsi"/>
+          <w:sz w:val="28"/>
+          <w:szCs w:val="28"/>
+        </w:rPr>
+        <w:t>Eine Lieferung kann</w:t>
+      </w:r>
+      <w:r>
+        <w:rPr>
+          <w:rFonts w:asciiTheme="majorHAnsi" w:hAnsiTheme="majorHAnsi" w:cstheme="majorHAnsi"/>
+          <w:sz w:val="28"/>
+          <w:szCs w:val="28"/>
+        </w:rPr>
+        <w:t xml:space="preserve"> </w:t>
+      </w:r>
+      <w:r>
+        <w:rPr>
+          <w:rFonts w:asciiTheme="majorHAnsi" w:hAnsiTheme="majorHAnsi" w:cstheme="majorHAnsi"/>
+          <w:sz w:val="28"/>
+          <w:szCs w:val="28"/>
+        </w:rPr>
+        <w:t>durch einen Mitarbeiter angenommen werden nach erfolgreichem Wareneingang. Dadurch werden die Lagerbestände automatisch aktualisiert und erspart Zeit die Zeit vom manuellen Eintragen.</w:t>
+      </w:r>
+    </w:p>
+    <w:p>
+      <w:pPr>
+        <w:pStyle w:val="ListParagraph"/>
+        <w:numPr>
+          <w:ilvl w:val="0"/>
+          <w:numId w:val="9"/>
+        </w:numPr>
+        <w:rPr>
+          <w:rFonts w:asciiTheme="majorHAnsi" w:hAnsiTheme="majorHAnsi" w:cstheme="majorHAnsi"/>
+          <w:sz w:val="28"/>
+          <w:szCs w:val="28"/>
+        </w:rPr>
+      </w:pPr>
+      <w:r>
+        <w:rPr>
+          <w:rFonts w:asciiTheme="majorHAnsi" w:hAnsiTheme="majorHAnsi" w:cstheme="majorHAnsi"/>
+          <w:sz w:val="28"/>
+          <w:szCs w:val="28"/>
+        </w:rPr>
+        <w:t>Ein Mitarbeiter kann bei einem defekten Produkt eine Mängelmeldung erfassen</w:t>
+      </w:r>
+      <w:r>
+        <w:rPr>
+          <w:rFonts w:asciiTheme="majorHAnsi" w:hAnsiTheme="majorHAnsi" w:cstheme="majorHAnsi"/>
+          <w:sz w:val="28"/>
+          <w:szCs w:val="28"/>
+        </w:rPr>
+        <w:t>, dadurch wird dieser automatisch informiert</w:t>
+      </w:r>
+      <w:r>
+        <w:rPr>
+          <w:rFonts w:asciiTheme="majorHAnsi" w:hAnsiTheme="majorHAnsi" w:cstheme="majorHAnsi"/>
+          <w:sz w:val="28"/>
+          <w:szCs w:val="28"/>
+        </w:rPr>
+        <w:t>. Lange bürokratische Vorgänge können so verkürzt und vereinfacht werden.</w:t>
+      </w:r>
+    </w:p>
+    <w:p>
+      <w:pPr>
+        <w:rPr>
+          <w:rFonts w:asciiTheme="majorHAnsi" w:hAnsiTheme="majorHAnsi" w:cstheme="majorHAnsi"/>
+          <w:sz w:val="28"/>
+          <w:szCs w:val="28"/>
+        </w:rPr>
+      </w:pPr>
+    </w:p>
+    <w:p>
+      <w:pPr>
+        <w:keepNext/>
+      </w:pPr>
+      <w:r>
+        <w:rPr>
+          <w:rFonts w:asciiTheme="majorHAnsi" w:hAnsiTheme="majorHAnsi" w:cstheme="majorHAnsi"/>
+          <w:noProof/>
+          <w:sz w:val="28"/>
+          <w:szCs w:val="28"/>
+        </w:rPr>
+        <w:drawing>
+          <wp:inline distT="0" distB="0" distL="0" distR="0" wp14:anchorId="6D131FBA" wp14:editId="5DACF5FA">
+            <wp:extent cx="4252154" cy="3914384"/>
+            <wp:effectExtent l="0" t="0" r="0" b="0"/>
+            <wp:docPr id="1" name="Picture 1"/>
+            <wp:cNvGraphicFramePr>
+              <a:graphicFrameLocks xmlns:a="http://schemas.openxmlformats.org/drawingml/2006/main" noChangeAspect="1"/>
+            </wp:cNvGraphicFramePr>
+            <a:graphic xmlns:a="http://schemas.openxmlformats.org/drawingml/2006/main">
+              <a:graphicData uri="http://schemas.openxmlformats.org/drawingml/2006/picture">
+                <pic:pic xmlns:pic="http://schemas.openxmlformats.org/drawingml/2006/picture">
+                  <pic:nvPicPr>
+                    <pic:cNvPr id="0" name="Picture 1"/>
+                    <pic:cNvPicPr>
+                      <a:picLocks noChangeAspect="1" noChangeArrowheads="1"/>
+                    </pic:cNvPicPr>
+                  </pic:nvPicPr>
+                  <pic:blipFill>
+                    <a:blip r:embed="rId9">
+                      <a:extLst>
+                        <a:ext uri="{28A0092B-C50C-407E-A947-70E740481C1C}">
+                          <a14:useLocalDpi xmlns:a14="http://schemas.microsoft.com/office/drawing/2010/main" val="0"/>
+                        </a:ext>
+                      </a:extLst>
+                    </a:blip>
+                    <a:srcRect/>
+                    <a:stretch>
+                      <a:fillRect/>
+                    </a:stretch>
+                  </pic:blipFill>
+                  <pic:spPr bwMode="auto">
+                    <a:xfrm>
+                      <a:off x="0" y="0"/>
+                      <a:ext cx="4253985" cy="3916070"/>
+                    </a:xfrm>
+                    <a:prstGeom prst="rect">
+                      <a:avLst/>
+                    </a:prstGeom>
+                    <a:noFill/>
+                    <a:ln>
+                      <a:noFill/>
+                    </a:ln>
+                  </pic:spPr>
+                </pic:pic>
+              </a:graphicData>
+            </a:graphic>
+          </wp:inline>
+        </w:drawing>
+      </w:r>
+    </w:p>
+    <w:p>
+      <w:pPr>
+        <w:pStyle w:val="Caption"/>
+        <w:rPr>
+          <w:rFonts w:asciiTheme="majorHAnsi" w:hAnsiTheme="majorHAnsi" w:cstheme="majorHAnsi"/>
+          <w:sz w:val="28"/>
+          <w:szCs w:val="28"/>
+        </w:rPr>
+      </w:pPr>
+      <w:r>
+        <w:t xml:space="preserve">Abbildung </w:t>
+      </w:r>
+      <w:fldSimple w:instr=" SEQ Abbildung \* ARABIC ">
+        <w:r>
+          <w:rPr>
+            <w:noProof/>
+          </w:rPr>
+          <w:t>1</w:t>
+        </w:r>
+      </w:fldSimple>
+      <w:r>
+        <w:t xml:space="preserve"> Use-Case Diagramm</w:t>
       </w:r>
     </w:p>
     <w:p>
@@ -1021,7 +1319,8 @@
           <w:sz w:val="32"/>
           <w:szCs w:val="32"/>
         </w:rPr>
-        <w:t>Mokups</w:t>
+        <w:lastRenderedPageBreak/>
+        <w:t>Mockups</w:t>
       </w:r>
     </w:p>
     <w:p>
@@ -1066,7 +1365,6 @@
           <w:sz w:val="32"/>
           <w:szCs w:val="32"/>
         </w:rPr>
-        <w:lastRenderedPageBreak/>
         <w:t>Auswertung</w:t>
       </w:r>
     </w:p>
@@ -1093,8 +1391,8 @@
       </w:r>
     </w:p>
     <w:sectPr>
-      <w:headerReference w:type="default" r:id="rId9"/>
-      <w:footerReference w:type="default" r:id="rId10"/>
+      <w:headerReference w:type="default" r:id="rId10"/>
+      <w:footerReference w:type="default" r:id="rId11"/>
       <w:pgSz w:w="11906" w:h="16838"/>
       <w:pgMar w:top="1417" w:right="1417" w:bottom="1134" w:left="1417" w:header="708" w:footer="708" w:gutter="0"/>
       <w:cols w:space="708"/>
@@ -1894,6 +2192,345 @@
       </w:rPr>
     </w:lvl>
   </w:abstractNum>
+  <w:abstractNum w:abstractNumId="6" w15:restartNumberingAfterBreak="0">
+    <w:nsid w:val="55F55510"/>
+    <w:multiLevelType w:val="hybridMultilevel"/>
+    <w:tmpl w:val="2D40411C"/>
+    <w:lvl w:ilvl="0" w:tplc="08070001">
+      <w:start w:val="1"/>
+      <w:numFmt w:val="bullet"/>
+      <w:lvlText w:val=""/>
+      <w:lvlJc w:val="left"/>
+      <w:pPr>
+        <w:ind w:left="1440" w:hanging="360"/>
+      </w:pPr>
+      <w:rPr>
+        <w:rFonts w:ascii="Symbol" w:hAnsi="Symbol" w:hint="default"/>
+      </w:rPr>
+    </w:lvl>
+    <w:lvl w:ilvl="1" w:tplc="08090003" w:tentative="1">
+      <w:start w:val="1"/>
+      <w:numFmt w:val="bullet"/>
+      <w:lvlText w:val="o"/>
+      <w:lvlJc w:val="left"/>
+      <w:pPr>
+        <w:ind w:left="2160" w:hanging="360"/>
+      </w:pPr>
+      <w:rPr>
+        <w:rFonts w:ascii="Courier New" w:hAnsi="Courier New" w:cs="Courier New" w:hint="default"/>
+      </w:rPr>
+    </w:lvl>
+    <w:lvl w:ilvl="2" w:tplc="08090005" w:tentative="1">
+      <w:start w:val="1"/>
+      <w:numFmt w:val="bullet"/>
+      <w:lvlText w:val=""/>
+      <w:lvlJc w:val="left"/>
+      <w:pPr>
+        <w:ind w:left="2880" w:hanging="360"/>
+      </w:pPr>
+      <w:rPr>
+        <w:rFonts w:ascii="Wingdings" w:hAnsi="Wingdings" w:hint="default"/>
+      </w:rPr>
+    </w:lvl>
+    <w:lvl w:ilvl="3" w:tplc="08090001" w:tentative="1">
+      <w:start w:val="1"/>
+      <w:numFmt w:val="bullet"/>
+      <w:lvlText w:val=""/>
+      <w:lvlJc w:val="left"/>
+      <w:pPr>
+        <w:ind w:left="3600" w:hanging="360"/>
+      </w:pPr>
+      <w:rPr>
+        <w:rFonts w:ascii="Symbol" w:hAnsi="Symbol" w:hint="default"/>
+      </w:rPr>
+    </w:lvl>
+    <w:lvl w:ilvl="4" w:tplc="08090003" w:tentative="1">
+      <w:start w:val="1"/>
+      <w:numFmt w:val="bullet"/>
+      <w:lvlText w:val="o"/>
+      <w:lvlJc w:val="left"/>
+      <w:pPr>
+        <w:ind w:left="4320" w:hanging="360"/>
+      </w:pPr>
+      <w:rPr>
+        <w:rFonts w:ascii="Courier New" w:hAnsi="Courier New" w:cs="Courier New" w:hint="default"/>
+      </w:rPr>
+    </w:lvl>
+    <w:lvl w:ilvl="5" w:tplc="08090005" w:tentative="1">
+      <w:start w:val="1"/>
+      <w:numFmt w:val="bullet"/>
+      <w:lvlText w:val=""/>
+      <w:lvlJc w:val="left"/>
+      <w:pPr>
+        <w:ind w:left="5040" w:hanging="360"/>
+      </w:pPr>
+      <w:rPr>
+        <w:rFonts w:ascii="Wingdings" w:hAnsi="Wingdings" w:hint="default"/>
+      </w:rPr>
+    </w:lvl>
+    <w:lvl w:ilvl="6" w:tplc="08090001" w:tentative="1">
+      <w:start w:val="1"/>
+      <w:numFmt w:val="bullet"/>
+      <w:lvlText w:val=""/>
+      <w:lvlJc w:val="left"/>
+      <w:pPr>
+        <w:ind w:left="5760" w:hanging="360"/>
+      </w:pPr>
+      <w:rPr>
+        <w:rFonts w:ascii="Symbol" w:hAnsi="Symbol" w:hint="default"/>
+      </w:rPr>
+    </w:lvl>
+    <w:lvl w:ilvl="7" w:tplc="08090003" w:tentative="1">
+      <w:start w:val="1"/>
+      <w:numFmt w:val="bullet"/>
+      <w:lvlText w:val="o"/>
+      <w:lvlJc w:val="left"/>
+      <w:pPr>
+        <w:ind w:left="6480" w:hanging="360"/>
+      </w:pPr>
+      <w:rPr>
+        <w:rFonts w:ascii="Courier New" w:hAnsi="Courier New" w:cs="Courier New" w:hint="default"/>
+      </w:rPr>
+    </w:lvl>
+    <w:lvl w:ilvl="8" w:tplc="08090005" w:tentative="1">
+      <w:start w:val="1"/>
+      <w:numFmt w:val="bullet"/>
+      <w:lvlText w:val=""/>
+      <w:lvlJc w:val="left"/>
+      <w:pPr>
+        <w:ind w:left="7200" w:hanging="360"/>
+      </w:pPr>
+      <w:rPr>
+        <w:rFonts w:ascii="Wingdings" w:hAnsi="Wingdings" w:hint="default"/>
+      </w:rPr>
+    </w:lvl>
+  </w:abstractNum>
+  <w:abstractNum w:abstractNumId="7" w15:restartNumberingAfterBreak="0">
+    <w:nsid w:val="65106563"/>
+    <w:multiLevelType w:val="hybridMultilevel"/>
+    <w:tmpl w:val="80FE388C"/>
+    <w:lvl w:ilvl="0" w:tplc="08070001">
+      <w:start w:val="1"/>
+      <w:numFmt w:val="bullet"/>
+      <w:lvlText w:val=""/>
+      <w:lvlJc w:val="left"/>
+      <w:pPr>
+        <w:ind w:left="720" w:hanging="360"/>
+      </w:pPr>
+      <w:rPr>
+        <w:rFonts w:ascii="Symbol" w:hAnsi="Symbol" w:hint="default"/>
+      </w:rPr>
+    </w:lvl>
+    <w:lvl w:ilvl="1" w:tplc="08090003" w:tentative="1">
+      <w:start w:val="1"/>
+      <w:numFmt w:val="bullet"/>
+      <w:lvlText w:val="o"/>
+      <w:lvlJc w:val="left"/>
+      <w:pPr>
+        <w:ind w:left="1440" w:hanging="360"/>
+      </w:pPr>
+      <w:rPr>
+        <w:rFonts w:ascii="Courier New" w:hAnsi="Courier New" w:cs="Courier New" w:hint="default"/>
+      </w:rPr>
+    </w:lvl>
+    <w:lvl w:ilvl="2" w:tplc="08090005" w:tentative="1">
+      <w:start w:val="1"/>
+      <w:numFmt w:val="bullet"/>
+      <w:lvlText w:val=""/>
+      <w:lvlJc w:val="left"/>
+      <w:pPr>
+        <w:ind w:left="2160" w:hanging="360"/>
+      </w:pPr>
+      <w:rPr>
+        <w:rFonts w:ascii="Wingdings" w:hAnsi="Wingdings" w:hint="default"/>
+      </w:rPr>
+    </w:lvl>
+    <w:lvl w:ilvl="3" w:tplc="08090001" w:tentative="1">
+      <w:start w:val="1"/>
+      <w:numFmt w:val="bullet"/>
+      <w:lvlText w:val=""/>
+      <w:lvlJc w:val="left"/>
+      <w:pPr>
+        <w:ind w:left="2880" w:hanging="360"/>
+      </w:pPr>
+      <w:rPr>
+        <w:rFonts w:ascii="Symbol" w:hAnsi="Symbol" w:hint="default"/>
+      </w:rPr>
+    </w:lvl>
+    <w:lvl w:ilvl="4" w:tplc="08090003" w:tentative="1">
+      <w:start w:val="1"/>
+      <w:numFmt w:val="bullet"/>
+      <w:lvlText w:val="o"/>
+      <w:lvlJc w:val="left"/>
+      <w:pPr>
+        <w:ind w:left="3600" w:hanging="360"/>
+      </w:pPr>
+      <w:rPr>
+        <w:rFonts w:ascii="Courier New" w:hAnsi="Courier New" w:cs="Courier New" w:hint="default"/>
+      </w:rPr>
+    </w:lvl>
+    <w:lvl w:ilvl="5" w:tplc="08090005" w:tentative="1">
+      <w:start w:val="1"/>
+      <w:numFmt w:val="bullet"/>
+      <w:lvlText w:val=""/>
+      <w:lvlJc w:val="left"/>
+      <w:pPr>
+        <w:ind w:left="4320" w:hanging="360"/>
+      </w:pPr>
+      <w:rPr>
+        <w:rFonts w:ascii="Wingdings" w:hAnsi="Wingdings" w:hint="default"/>
+      </w:rPr>
+    </w:lvl>
+    <w:lvl w:ilvl="6" w:tplc="08090001" w:tentative="1">
+      <w:start w:val="1"/>
+      <w:numFmt w:val="bullet"/>
+      <w:lvlText w:val=""/>
+      <w:lvlJc w:val="left"/>
+      <w:pPr>
+        <w:ind w:left="5040" w:hanging="360"/>
+      </w:pPr>
+      <w:rPr>
+        <w:rFonts w:ascii="Symbol" w:hAnsi="Symbol" w:hint="default"/>
+      </w:rPr>
+    </w:lvl>
+    <w:lvl w:ilvl="7" w:tplc="08090003" w:tentative="1">
+      <w:start w:val="1"/>
+      <w:numFmt w:val="bullet"/>
+      <w:lvlText w:val="o"/>
+      <w:lvlJc w:val="left"/>
+      <w:pPr>
+        <w:ind w:left="5760" w:hanging="360"/>
+      </w:pPr>
+      <w:rPr>
+        <w:rFonts w:ascii="Courier New" w:hAnsi="Courier New" w:cs="Courier New" w:hint="default"/>
+      </w:rPr>
+    </w:lvl>
+    <w:lvl w:ilvl="8" w:tplc="08090005" w:tentative="1">
+      <w:start w:val="1"/>
+      <w:numFmt w:val="bullet"/>
+      <w:lvlText w:val=""/>
+      <w:lvlJc w:val="left"/>
+      <w:pPr>
+        <w:ind w:left="6480" w:hanging="360"/>
+      </w:pPr>
+      <w:rPr>
+        <w:rFonts w:ascii="Wingdings" w:hAnsi="Wingdings" w:hint="default"/>
+      </w:rPr>
+    </w:lvl>
+  </w:abstractNum>
+  <w:abstractNum w:abstractNumId="8" w15:restartNumberingAfterBreak="0">
+    <w:nsid w:val="75852F61"/>
+    <w:multiLevelType w:val="hybridMultilevel"/>
+    <w:tmpl w:val="A0D0EC78"/>
+    <w:lvl w:ilvl="0" w:tplc="08070001">
+      <w:start w:val="1"/>
+      <w:numFmt w:val="bullet"/>
+      <w:lvlText w:val=""/>
+      <w:lvlJc w:val="left"/>
+      <w:pPr>
+        <w:ind w:left="1080" w:hanging="360"/>
+      </w:pPr>
+      <w:rPr>
+        <w:rFonts w:ascii="Symbol" w:hAnsi="Symbol" w:hint="default"/>
+      </w:rPr>
+    </w:lvl>
+    <w:lvl w:ilvl="1" w:tplc="08090003" w:tentative="1">
+      <w:start w:val="1"/>
+      <w:numFmt w:val="bullet"/>
+      <w:lvlText w:val="o"/>
+      <w:lvlJc w:val="left"/>
+      <w:pPr>
+        <w:ind w:left="1800" w:hanging="360"/>
+      </w:pPr>
+      <w:rPr>
+        <w:rFonts w:ascii="Courier New" w:hAnsi="Courier New" w:cs="Courier New" w:hint="default"/>
+      </w:rPr>
+    </w:lvl>
+    <w:lvl w:ilvl="2" w:tplc="08090005" w:tentative="1">
+      <w:start w:val="1"/>
+      <w:numFmt w:val="bullet"/>
+      <w:lvlText w:val=""/>
+      <w:lvlJc w:val="left"/>
+      <w:pPr>
+        <w:ind w:left="2520" w:hanging="360"/>
+      </w:pPr>
+      <w:rPr>
+        <w:rFonts w:ascii="Wingdings" w:hAnsi="Wingdings" w:hint="default"/>
+      </w:rPr>
+    </w:lvl>
+    <w:lvl w:ilvl="3" w:tplc="08090001" w:tentative="1">
+      <w:start w:val="1"/>
+      <w:numFmt w:val="bullet"/>
+      <w:lvlText w:val=""/>
+      <w:lvlJc w:val="left"/>
+      <w:pPr>
+        <w:ind w:left="3240" w:hanging="360"/>
+      </w:pPr>
+      <w:rPr>
+        <w:rFonts w:ascii="Symbol" w:hAnsi="Symbol" w:hint="default"/>
+      </w:rPr>
+    </w:lvl>
+    <w:lvl w:ilvl="4" w:tplc="08090003" w:tentative="1">
+      <w:start w:val="1"/>
+      <w:numFmt w:val="bullet"/>
+      <w:lvlText w:val="o"/>
+      <w:lvlJc w:val="left"/>
+      <w:pPr>
+        <w:ind w:left="3960" w:hanging="360"/>
+      </w:pPr>
+      <w:rPr>
+        <w:rFonts w:ascii="Courier New" w:hAnsi="Courier New" w:cs="Courier New" w:hint="default"/>
+      </w:rPr>
+    </w:lvl>
+    <w:lvl w:ilvl="5" w:tplc="08090005" w:tentative="1">
+      <w:start w:val="1"/>
+      <w:numFmt w:val="bullet"/>
+      <w:lvlText w:val=""/>
+      <w:lvlJc w:val="left"/>
+      <w:pPr>
+        <w:ind w:left="4680" w:hanging="360"/>
+      </w:pPr>
+      <w:rPr>
+        <w:rFonts w:ascii="Wingdings" w:hAnsi="Wingdings" w:hint="default"/>
+      </w:rPr>
+    </w:lvl>
+    <w:lvl w:ilvl="6" w:tplc="08090001" w:tentative="1">
+      <w:start w:val="1"/>
+      <w:numFmt w:val="bullet"/>
+      <w:lvlText w:val=""/>
+      <w:lvlJc w:val="left"/>
+      <w:pPr>
+        <w:ind w:left="5400" w:hanging="360"/>
+      </w:pPr>
+      <w:rPr>
+        <w:rFonts w:ascii="Symbol" w:hAnsi="Symbol" w:hint="default"/>
+      </w:rPr>
+    </w:lvl>
+    <w:lvl w:ilvl="7" w:tplc="08090003" w:tentative="1">
+      <w:start w:val="1"/>
+      <w:numFmt w:val="bullet"/>
+      <w:lvlText w:val="o"/>
+      <w:lvlJc w:val="left"/>
+      <w:pPr>
+        <w:ind w:left="6120" w:hanging="360"/>
+      </w:pPr>
+      <w:rPr>
+        <w:rFonts w:ascii="Courier New" w:hAnsi="Courier New" w:cs="Courier New" w:hint="default"/>
+      </w:rPr>
+    </w:lvl>
+    <w:lvl w:ilvl="8" w:tplc="08090005" w:tentative="1">
+      <w:start w:val="1"/>
+      <w:numFmt w:val="bullet"/>
+      <w:lvlText w:val=""/>
+      <w:lvlJc w:val="left"/>
+      <w:pPr>
+        <w:ind w:left="6840" w:hanging="360"/>
+      </w:pPr>
+      <w:rPr>
+        <w:rFonts w:ascii="Wingdings" w:hAnsi="Wingdings" w:hint="default"/>
+      </w:rPr>
+    </w:lvl>
+  </w:abstractNum>
   <w:num w:numId="1">
     <w:abstractNumId w:val="5"/>
   </w:num>
@@ -1911,6 +2548,15 @@
   </w:num>
   <w:num w:numId="6">
     <w:abstractNumId w:val="4"/>
+  </w:num>
+  <w:num w:numId="7">
+    <w:abstractNumId w:val="8"/>
+  </w:num>
+  <w:num w:numId="8">
+    <w:abstractNumId w:val="7"/>
+  </w:num>
+  <w:num w:numId="9">
+    <w:abstractNumId w:val="6"/>
   </w:num>
 </w:numbering>
 </file>
@@ -2455,6 +3101,25 @@
       <w:szCs w:val="20"/>
     </w:rPr>
   </w:style>
+  <w:style w:type="paragraph" w:styleId="Caption">
+    <w:name w:val="caption"/>
+    <w:basedOn w:val="Normal"/>
+    <w:next w:val="Normal"/>
+    <w:uiPriority w:val="35"/>
+    <w:unhideWhenUsed/>
+    <w:qFormat/>
+    <w:rsid w:val="00DE16CF"/>
+    <w:pPr>
+      <w:spacing w:after="200"/>
+    </w:pPr>
+    <w:rPr>
+      <w:i/>
+      <w:iCs/>
+      <w:color w:val="44546A" w:themeColor="text2"/>
+      <w:sz w:val="18"/>
+      <w:szCs w:val="18"/>
+    </w:rPr>
+  </w:style>
 </w:styles>
 </file>
 

</xml_diff>